<commit_message>
modified resume.go for all info in basic text
</commit_message>
<xml_diff>
--- a/src/ResumeDesign.docx
+++ b/src/ResumeDesign.docx
@@ -33,8 +33,6 @@
       <w:pPr>
         <w:pStyle w:val="ListParagraph"/>
       </w:pPr>
-      <w:bookmarkStart w:id="0" w:name="_GoBack"/>
-      <w:bookmarkEnd w:id="0"/>
     </w:p>
     <w:p>
       <w:pPr>
@@ -333,6 +331,53 @@
       <w:r>
         <w:t>Dates participated</w:t>
       </w:r>
+    </w:p>
+    <w:p/>
+    <w:p/>
+    <w:p/>
+    <w:p>
+      <w:r>
+        <w:t>1</w:t>
+      </w:r>
+      <w:r>
+        <w:rPr>
+          <w:vertAlign w:val="superscript"/>
+        </w:rPr>
+        <w:t>st</w:t>
+      </w:r>
+      <w:r>
+        <w:t xml:space="preserve"> – display on page</w:t>
+      </w:r>
+    </w:p>
+    <w:p>
+      <w:r>
+        <w:t>2</w:t>
+      </w:r>
+      <w:r>
+        <w:rPr>
+          <w:vertAlign w:val="superscript"/>
+        </w:rPr>
+        <w:t>nd</w:t>
+      </w:r>
+      <w:r>
+        <w:t xml:space="preserve"> – ability to edit</w:t>
+      </w:r>
+    </w:p>
+    <w:p>
+      <w:r>
+        <w:t>3</w:t>
+      </w:r>
+      <w:r>
+        <w:rPr>
+          <w:vertAlign w:val="superscript"/>
+        </w:rPr>
+        <w:t>rd</w:t>
+      </w:r>
+      <w:r>
+        <w:t xml:space="preserve"> – login to edit</w:t>
+      </w:r>
+      <w:bookmarkStart w:id="0" w:name="_GoBack"/>
+      <w:bookmarkEnd w:id="0"/>
     </w:p>
     <w:p/>
     <w:p/>

</xml_diff>